<commit_message>
Three "animation" or something like that
</commit_message>
<xml_diff>
--- a/Script CDC.docx
+++ b/Script CDC.docx
@@ -1,6 +1,6 @@
 
 <file path=word/document.xml><?xml version="1.0" encoding="utf-8"?>
-<w:document xmlns:wpc="http://schemas.microsoft.com/office/word/2010/wordprocessingCanvas" xmlns:cx="http://schemas.microsoft.com/office/drawing/2014/chartex" xmlns:cx1="http://schemas.microsoft.com/office/drawing/2015/9/8/chartex" xmlns:cx2="http://schemas.microsoft.com/office/drawing/2015/10/21/chartex" xmlns:mc="http://schemas.openxmlformats.org/markup-compatibility/2006" xmlns:o="urn:schemas-microsoft-com:office:office" xmlns:r="http://schemas.openxmlformats.org/officeDocument/2006/relationships" xmlns:m="http://schemas.openxmlformats.org/officeDocument/2006/math" xmlns:v="urn:schemas-microsoft-com:vml" xmlns:wp14="http://schemas.microsoft.com/office/word/2010/wordprocessingDrawing" xmlns:wp="http://schemas.openxmlformats.org/drawingml/2006/wordprocessingDrawing" xmlns:w10="urn:schemas-microsoft-com:office:word" xmlns:w="http://schemas.openxmlformats.org/wordprocessingml/2006/main" xmlns:w14="http://schemas.microsoft.com/office/word/2010/wordml" xmlns:w15="http://schemas.microsoft.com/office/word/2012/wordml" xmlns:w16se="http://schemas.microsoft.com/office/word/2015/wordml/symex" xmlns:wpg="http://schemas.microsoft.com/office/word/2010/wordprocessingGroup" xmlns:wpi="http://schemas.microsoft.com/office/word/2010/wordprocessingInk" xmlns:wne="http://schemas.microsoft.com/office/word/2006/wordml" xmlns:wps="http://schemas.microsoft.com/office/word/2010/wordprocessingShape" mc:Ignorable="w14 w15 w16se wp14">
+<w:document xmlns:wpc="http://schemas.microsoft.com/office/word/2010/wordprocessingCanvas" xmlns:mc="http://schemas.openxmlformats.org/markup-compatibility/2006" xmlns:o="urn:schemas-microsoft-com:office:office" xmlns:r="http://schemas.openxmlformats.org/officeDocument/2006/relationships" xmlns:m="http://schemas.openxmlformats.org/officeDocument/2006/math" xmlns:v="urn:schemas-microsoft-com:vml" xmlns:wp14="http://schemas.microsoft.com/office/word/2010/wordprocessingDrawing" xmlns:wp="http://schemas.openxmlformats.org/drawingml/2006/wordprocessingDrawing" xmlns:w10="urn:schemas-microsoft-com:office:word" xmlns:w="http://schemas.openxmlformats.org/wordprocessingml/2006/main" xmlns:w14="http://schemas.microsoft.com/office/word/2010/wordml" xmlns:w15="http://schemas.microsoft.com/office/word/2012/wordml" xmlns:wpg="http://schemas.microsoft.com/office/word/2010/wordprocessingGroup" xmlns:wpi="http://schemas.microsoft.com/office/word/2010/wordprocessingInk" xmlns:wne="http://schemas.microsoft.com/office/word/2006/wordml" xmlns:wps="http://schemas.microsoft.com/office/word/2010/wordprocessingShape" mc:Ignorable="w14 w15 wp14">
   <w:body>
     <w:p>
       <w:pPr>
@@ -946,104 +946,132 @@
           <w:sz w:val="24"/>
           <w:szCs w:val="24"/>
         </w:rPr>
-        <w:t xml:space="preserve"> / ! \ Il ne faut pas non plus « bloqués » le joueur dans un chemin, afin de mettre plus de diversité dans la stratégie.</w:t>
-      </w:r>
-    </w:p>
-    <w:p>
-      <w:pPr>
-        <w:jc w:val="both"/>
-        <w:rPr>
-          <w:sz w:val="24"/>
-          <w:szCs w:val="24"/>
-        </w:rPr>
-      </w:pPr>
-      <w:r>
-        <w:rPr>
-          <w:i/>
-          <w:sz w:val="24"/>
-          <w:szCs w:val="24"/>
-        </w:rPr>
-        <w:t>Crafting&gt;</w:t>
-      </w:r>
-      <w:r>
-        <w:rPr>
-          <w:sz w:val="24"/>
-          <w:szCs w:val="24"/>
-        </w:rPr>
-        <w:t xml:space="preserve"> Pour fabriquer des objets, le joueur à besoins de différents ingrédients, toutes les technologies ne sont pas accessibles dès le début du jeu, les technologies, les plans permettent d’en débloquer de nouveaux. </w:t>
-      </w:r>
-    </w:p>
-    <w:p>
-      <w:pPr>
-        <w:jc w:val="both"/>
-        <w:rPr>
-          <w:sz w:val="24"/>
-          <w:szCs w:val="24"/>
-        </w:rPr>
-      </w:pPr>
-      <w:r>
-        <w:rPr>
-          <w:i/>
-          <w:sz w:val="24"/>
-          <w:szCs w:val="24"/>
-        </w:rPr>
-        <w:t>Structures&gt;</w:t>
-      </w:r>
-      <w:r>
-        <w:rPr>
-          <w:sz w:val="24"/>
-          <w:szCs w:val="24"/>
-        </w:rPr>
-        <w:t xml:space="preserve"> Si le personnage n’est pas dans un état critique (pas fait trop de connerie quoi), les structures pourront apparaître, celle-ci sont entourés par une « bulle de souvenir » comme expliqués dans le script. Le joueur peut trouver à l’intérieur des reliques, des plans ou d’autre items communs. Les drops dépendent </w:t>
-      </w:r>
-      <w:r>
-        <w:rPr>
-          <w:sz w:val="24"/>
-          <w:szCs w:val="24"/>
-        </w:rPr>
-        <w:t>du comportement adopté</w:t>
-      </w:r>
-      <w:r>
-        <w:rPr>
-          <w:sz w:val="24"/>
-          <w:szCs w:val="24"/>
-        </w:rPr>
-        <w:t xml:space="preserve"> par le joueur.</w:t>
-      </w:r>
-    </w:p>
-    <w:p>
-      <w:pPr>
-        <w:jc w:val="both"/>
-        <w:rPr>
-          <w:sz w:val="24"/>
-          <w:szCs w:val="24"/>
-        </w:rPr>
-      </w:pPr>
-      <w:r>
-        <w:rPr>
-          <w:i/>
-          <w:sz w:val="24"/>
-          <w:szCs w:val="24"/>
-        </w:rPr>
-        <w:t>Difficultés</w:t>
-      </w:r>
-      <w:r>
-        <w:rPr>
-          <w:i/>
-          <w:sz w:val="24"/>
-          <w:szCs w:val="24"/>
-        </w:rPr>
-        <w:t>&gt;</w:t>
-      </w:r>
-      <w:r>
-        <w:rPr>
-          <w:sz w:val="24"/>
-          <w:szCs w:val="24"/>
-        </w:rPr>
-        <w:t xml:space="preserve"> Le joueur peut modifier la difficulté au lancement de la partie, celle-ci influence les dons de début de jeu pour les débutants, le facteur de « colère » de la puissance céleste, la vitesse des besoins du personnage, les taux de spawn des structures…</w:t>
+        <w:t xml:space="preserve"> / ! \ Il ne faut pas non plus « bloqués » le joueur dans un chemin, afin de </w:t>
+      </w:r>
+      <w:r>
+        <w:rPr>
+          <w:sz w:val="24"/>
+          <w:szCs w:val="24"/>
+        </w:rPr>
+        <w:t>per</w:t>
       </w:r>
       <w:bookmarkStart w:id="0" w:name="_GoBack"/>
       <w:bookmarkEnd w:id="0"/>
+      <w:r>
+        <w:rPr>
+          <w:sz w:val="24"/>
+          <w:szCs w:val="24"/>
+        </w:rPr>
+        <w:t>mettre plus de diversité dans la stratégie.</w:t>
+      </w:r>
+    </w:p>
+    <w:p>
+      <w:pPr>
+        <w:jc w:val="both"/>
+        <w:rPr>
+          <w:sz w:val="24"/>
+          <w:szCs w:val="24"/>
+        </w:rPr>
+      </w:pPr>
+      <w:r>
+        <w:rPr>
+          <w:i/>
+          <w:sz w:val="24"/>
+          <w:szCs w:val="24"/>
+        </w:rPr>
+        <w:t>Crafting&gt;</w:t>
+      </w:r>
+      <w:r>
+        <w:rPr>
+          <w:sz w:val="24"/>
+          <w:szCs w:val="24"/>
+        </w:rPr>
+        <w:t xml:space="preserve"> Pour fabriquer des objets, le joueur à besoins de différents ingrédients, toutes les technologies ne sont pas accessibles dès le début du jeu, les technologies, les plans permettent d’en débloquer de nouveaux. </w:t>
+      </w:r>
+    </w:p>
+    <w:p>
+      <w:pPr>
+        <w:jc w:val="both"/>
+        <w:rPr>
+          <w:sz w:val="24"/>
+          <w:szCs w:val="24"/>
+        </w:rPr>
+      </w:pPr>
+      <w:r>
+        <w:rPr>
+          <w:i/>
+          <w:sz w:val="24"/>
+          <w:szCs w:val="24"/>
+        </w:rPr>
+        <w:t>Structures&gt;</w:t>
+      </w:r>
+      <w:r>
+        <w:rPr>
+          <w:sz w:val="24"/>
+          <w:szCs w:val="24"/>
+        </w:rPr>
+        <w:t xml:space="preserve"> Si le personnage n’est pas dans un état critique (pas fait trop de connerie quoi), les structures pourront apparaître, celle-ci sont entourés par une « bulle de souvenir » comme expliqués dans le script. Le joueur peut trouver à l’intérieur des reliques, des plans ou </w:t>
+      </w:r>
+      <w:r>
+        <w:rPr>
+          <w:sz w:val="24"/>
+          <w:szCs w:val="24"/>
+        </w:rPr>
+        <w:t>d’autres items communs</w:t>
+      </w:r>
+      <w:r>
+        <w:rPr>
+          <w:sz w:val="24"/>
+          <w:szCs w:val="24"/>
+        </w:rPr>
+        <w:t xml:space="preserve">. Les drops dépendent </w:t>
+      </w:r>
+      <w:r>
+        <w:rPr>
+          <w:sz w:val="24"/>
+          <w:szCs w:val="24"/>
+        </w:rPr>
+        <w:t>du comportement adopté</w:t>
+      </w:r>
+      <w:r>
+        <w:rPr>
+          <w:sz w:val="24"/>
+          <w:szCs w:val="24"/>
+        </w:rPr>
+        <w:t xml:space="preserve"> par le joueur.</w:t>
+      </w:r>
+    </w:p>
+    <w:p>
+      <w:pPr>
+        <w:jc w:val="both"/>
+        <w:rPr>
+          <w:sz w:val="24"/>
+          <w:szCs w:val="24"/>
+        </w:rPr>
+      </w:pPr>
+      <w:r>
+        <w:rPr>
+          <w:i/>
+          <w:sz w:val="24"/>
+          <w:szCs w:val="24"/>
+        </w:rPr>
+        <w:t>Difficultés</w:t>
+      </w:r>
+      <w:r>
+        <w:rPr>
+          <w:i/>
+          <w:sz w:val="24"/>
+          <w:szCs w:val="24"/>
+        </w:rPr>
+        <w:t>&gt;</w:t>
+      </w:r>
+      <w:r>
+        <w:rPr>
+          <w:sz w:val="24"/>
+          <w:szCs w:val="24"/>
+        </w:rPr>
+        <w:t xml:space="preserve"> Le joueur peut modifier la difficulté au lancement de la partie, celle-ci influence les dons de début de jeu pour les débutants, le facteur de « colère » de la puissance céleste, la vitesse des besoins du personnage, les taux de spawn des structures…</w:t>
+      </w:r>
     </w:p>
     <w:sectPr>
       <w:pgSz w:w="11906" w:h="16838"/>
@@ -1056,7 +1084,7 @@
 </file>
 
 <file path=word/numbering.xml><?xml version="1.0" encoding="utf-8"?>
-<w:numbering xmlns:wpc="http://schemas.microsoft.com/office/word/2010/wordprocessingCanvas" xmlns:cx="http://schemas.microsoft.com/office/drawing/2014/chartex" xmlns:cx1="http://schemas.microsoft.com/office/drawing/2015/9/8/chartex" xmlns:cx2="http://schemas.microsoft.com/office/drawing/2015/10/21/chartex" xmlns:mc="http://schemas.openxmlformats.org/markup-compatibility/2006" xmlns:o="urn:schemas-microsoft-com:office:office" xmlns:r="http://schemas.openxmlformats.org/officeDocument/2006/relationships" xmlns:m="http://schemas.openxmlformats.org/officeDocument/2006/math" xmlns:v="urn:schemas-microsoft-com:vml" xmlns:wp14="http://schemas.microsoft.com/office/word/2010/wordprocessingDrawing" xmlns:wp="http://schemas.openxmlformats.org/drawingml/2006/wordprocessingDrawing" xmlns:w10="urn:schemas-microsoft-com:office:word" xmlns:w="http://schemas.openxmlformats.org/wordprocessingml/2006/main" xmlns:w14="http://schemas.microsoft.com/office/word/2010/wordml" xmlns:w15="http://schemas.microsoft.com/office/word/2012/wordml" xmlns:w16se="http://schemas.microsoft.com/office/word/2015/wordml/symex" xmlns:wpg="http://schemas.microsoft.com/office/word/2010/wordprocessingGroup" xmlns:wpi="http://schemas.microsoft.com/office/word/2010/wordprocessingInk" xmlns:wne="http://schemas.microsoft.com/office/word/2006/wordml" xmlns:wps="http://schemas.microsoft.com/office/word/2010/wordprocessingShape" mc:Ignorable="w14 w15 w16se wp14">
+<w:numbering xmlns:wpc="http://schemas.microsoft.com/office/word/2010/wordprocessingCanvas" xmlns:mc="http://schemas.openxmlformats.org/markup-compatibility/2006" xmlns:o="urn:schemas-microsoft-com:office:office" xmlns:r="http://schemas.openxmlformats.org/officeDocument/2006/relationships" xmlns:m="http://schemas.openxmlformats.org/officeDocument/2006/math" xmlns:v="urn:schemas-microsoft-com:vml" xmlns:wp14="http://schemas.microsoft.com/office/word/2010/wordprocessingDrawing" xmlns:wp="http://schemas.openxmlformats.org/drawingml/2006/wordprocessingDrawing" xmlns:w10="urn:schemas-microsoft-com:office:word" xmlns:w="http://schemas.openxmlformats.org/wordprocessingml/2006/main" xmlns:w14="http://schemas.microsoft.com/office/word/2010/wordml" xmlns:w15="http://schemas.microsoft.com/office/word/2012/wordml" xmlns:wpg="http://schemas.microsoft.com/office/word/2010/wordprocessingGroup" xmlns:wpi="http://schemas.microsoft.com/office/word/2010/wordprocessingInk" xmlns:wne="http://schemas.microsoft.com/office/word/2006/wordml" xmlns:wps="http://schemas.microsoft.com/office/word/2010/wordprocessingShape" mc:Ignorable="w14 w15 wp14">
   <w:abstractNum w:abstractNumId="0" w15:restartNumberingAfterBreak="0">
     <w:nsid w:val="04C10BC7"/>
     <w:multiLevelType w:val="hybridMultilevel"/>
@@ -1176,7 +1204,7 @@
 </file>
 
 <file path=word/styles.xml><?xml version="1.0" encoding="utf-8"?>
-<w:styles xmlns:mc="http://schemas.openxmlformats.org/markup-compatibility/2006" xmlns:r="http://schemas.openxmlformats.org/officeDocument/2006/relationships" xmlns:w="http://schemas.openxmlformats.org/wordprocessingml/2006/main" xmlns:w14="http://schemas.microsoft.com/office/word/2010/wordml" xmlns:w15="http://schemas.microsoft.com/office/word/2012/wordml" xmlns:w16se="http://schemas.microsoft.com/office/word/2015/wordml/symex" mc:Ignorable="w14 w15 w16se">
+<w:styles xmlns:mc="http://schemas.openxmlformats.org/markup-compatibility/2006" xmlns:r="http://schemas.openxmlformats.org/officeDocument/2006/relationships" xmlns:w="http://schemas.openxmlformats.org/wordprocessingml/2006/main" xmlns:w14="http://schemas.microsoft.com/office/word/2010/wordml" xmlns:w15="http://schemas.microsoft.com/office/word/2012/wordml" mc:Ignorable="w14 w15">
   <w:docDefaults>
     <w:rPrDefault>
       <w:rPr>
@@ -1192,7 +1220,7 @@
       </w:pPr>
     </w:pPrDefault>
   </w:docDefaults>
-  <w:latentStyles w:defLockedState="0" w:defUIPriority="99" w:defSemiHidden="0" w:defUnhideWhenUsed="0" w:defQFormat="0" w:count="372">
+  <w:latentStyles w:defLockedState="0" w:defUIPriority="99" w:defSemiHidden="0" w:defUnhideWhenUsed="0" w:defQFormat="0" w:count="371">
     <w:lsdException w:name="Normal" w:uiPriority="0" w:qFormat="1"/>
     <w:lsdException w:name="heading 1" w:uiPriority="9" w:qFormat="1"/>
     <w:lsdException w:name="heading 2" w:semiHidden="1" w:uiPriority="9" w:unhideWhenUsed="1" w:qFormat="1"/>
@@ -1564,7 +1592,6 @@
     <w:lsdException w:name="List Table 5 Dark Accent 6" w:uiPriority="50"/>
     <w:lsdException w:name="List Table 6 Colorful Accent 6" w:uiPriority="51"/>
     <w:lsdException w:name="List Table 7 Colorful Accent 6" w:uiPriority="52"/>
-    <w:lsdException w:name="Mention" w:semiHidden="1" w:unhideWhenUsed="1"/>
   </w:latentStyles>
   <w:style w:type="paragraph" w:default="1" w:styleId="Normal">
     <w:name w:val="Normal"/>

</xml_diff>